<commit_message>
Changed guide, added PS1.1-image
</commit_message>
<xml_diff>
--- a/Guide_Read me first.docx
+++ b/Guide_Read me first.docx
@@ -584,6 +584,16 @@
       <w:pPr>
         <w:pStyle w:val="LOnormal"/>
         <w:jc w:val="center"/>
+        <w:rPr/>
+      </w:pPr>
+      <w:r>
+        <w:rPr/>
+      </w:r>
+    </w:p>
+    <w:p>
+      <w:pPr>
+        <w:pStyle w:val="LOnormal"/>
+        <w:jc w:val="center"/>
         <w:rPr>
           <w:sz w:val="18"/>
           <w:szCs w:val="18"/>
@@ -595,6 +605,290 @@
           <w:szCs w:val="18"/>
         </w:rPr>
         <w:t xml:space="preserve">Figure 4: This is what the acoustic streaming lines should look like theoretically. </w:t>
+      </w:r>
+    </w:p>
+    <w:p>
+      <w:pPr>
+        <w:pStyle w:val="LOnormal"/>
+        <w:jc w:val="center"/>
+        <w:rPr>
+          <w:sz w:val="18"/>
+          <w:szCs w:val="18"/>
+        </w:rPr>
+      </w:pPr>
+      <w:r>
+        <w:rPr>
+          <w:sz w:val="18"/>
+          <w:szCs w:val="18"/>
+        </w:rPr>
+        <w:drawing>
+          <wp:anchor behindDoc="0" distT="0" distB="0" distL="0" distR="0" simplePos="0" locked="0" layoutInCell="1" allowOverlap="1" relativeHeight="3">
+            <wp:simplePos x="0" y="0"/>
+            <wp:positionH relativeFrom="column">
+              <wp:align>center</wp:align>
+            </wp:positionH>
+            <wp:positionV relativeFrom="paragraph">
+              <wp:posOffset>635</wp:posOffset>
+            </wp:positionV>
+            <wp:extent cx="1829435" cy="1826895"/>
+            <wp:effectExtent l="0" t="0" r="0" b="0"/>
+            <wp:wrapSquare wrapText="largest"/>
+            <wp:docPr id="8" name="Image1" descr=""/>
+            <wp:cNvGraphicFramePr>
+              <a:graphicFrameLocks xmlns:a="http://schemas.openxmlformats.org/drawingml/2006/main" noChangeAspect="1"/>
+            </wp:cNvGraphicFramePr>
+            <a:graphic xmlns:a="http://schemas.openxmlformats.org/drawingml/2006/main">
+              <a:graphicData uri="http://schemas.openxmlformats.org/drawingml/2006/picture">
+                <pic:pic xmlns:pic="http://schemas.openxmlformats.org/drawingml/2006/picture">
+                  <pic:nvPicPr>
+                    <pic:cNvPr id="8" name="Image1" descr=""/>
+                    <pic:cNvPicPr>
+                      <a:picLocks noChangeAspect="1" noChangeArrowheads="1"/>
+                    </pic:cNvPicPr>
+                  </pic:nvPicPr>
+                  <pic:blipFill>
+                    <a:blip r:embed="rId9"/>
+                    <a:stretch>
+                      <a:fillRect/>
+                    </a:stretch>
+                  </pic:blipFill>
+                  <pic:spPr bwMode="auto">
+                    <a:xfrm>
+                      <a:off x="0" y="0"/>
+                      <a:ext cx="1829435" cy="1826895"/>
+                    </a:xfrm>
+                    <a:prstGeom prst="rect">
+                      <a:avLst/>
+                    </a:prstGeom>
+                  </pic:spPr>
+                </pic:pic>
+              </a:graphicData>
+            </a:graphic>
+          </wp:anchor>
+        </w:drawing>
+      </w:r>
+    </w:p>
+    <w:p>
+      <w:pPr>
+        <w:pStyle w:val="LOnormal"/>
+        <w:jc w:val="center"/>
+        <w:rPr>
+          <w:sz w:val="18"/>
+          <w:szCs w:val="18"/>
+        </w:rPr>
+      </w:pPr>
+      <w:r>
+        <w:rPr>
+          <w:sz w:val="18"/>
+          <w:szCs w:val="18"/>
+        </w:rPr>
+      </w:r>
+    </w:p>
+    <w:p>
+      <w:pPr>
+        <w:pStyle w:val="LOnormal"/>
+        <w:jc w:val="center"/>
+        <w:rPr>
+          <w:sz w:val="18"/>
+          <w:szCs w:val="18"/>
+        </w:rPr>
+      </w:pPr>
+      <w:r>
+        <w:rPr>
+          <w:sz w:val="18"/>
+          <w:szCs w:val="18"/>
+        </w:rPr>
+      </w:r>
+    </w:p>
+    <w:p>
+      <w:pPr>
+        <w:pStyle w:val="LOnormal"/>
+        <w:jc w:val="center"/>
+        <w:rPr>
+          <w:sz w:val="18"/>
+          <w:szCs w:val="18"/>
+        </w:rPr>
+      </w:pPr>
+      <w:r>
+        <w:rPr>
+          <w:sz w:val="18"/>
+          <w:szCs w:val="18"/>
+        </w:rPr>
+      </w:r>
+    </w:p>
+    <w:p>
+      <w:pPr>
+        <w:pStyle w:val="LOnormal"/>
+        <w:jc w:val="center"/>
+        <w:rPr>
+          <w:sz w:val="18"/>
+          <w:szCs w:val="18"/>
+        </w:rPr>
+      </w:pPr>
+      <w:r>
+        <w:rPr>
+          <w:sz w:val="18"/>
+          <w:szCs w:val="18"/>
+        </w:rPr>
+      </w:r>
+    </w:p>
+    <w:p>
+      <w:pPr>
+        <w:pStyle w:val="LOnormal"/>
+        <w:jc w:val="center"/>
+        <w:rPr>
+          <w:sz w:val="18"/>
+          <w:szCs w:val="18"/>
+        </w:rPr>
+      </w:pPr>
+      <w:r>
+        <w:rPr>
+          <w:sz w:val="18"/>
+          <w:szCs w:val="18"/>
+        </w:rPr>
+      </w:r>
+    </w:p>
+    <w:p>
+      <w:pPr>
+        <w:pStyle w:val="LOnormal"/>
+        <w:jc w:val="center"/>
+        <w:rPr>
+          <w:sz w:val="18"/>
+          <w:szCs w:val="18"/>
+        </w:rPr>
+      </w:pPr>
+      <w:r>
+        <w:rPr>
+          <w:sz w:val="18"/>
+          <w:szCs w:val="18"/>
+        </w:rPr>
+      </w:r>
+    </w:p>
+    <w:p>
+      <w:pPr>
+        <w:pStyle w:val="LOnormal"/>
+        <w:jc w:val="center"/>
+        <w:rPr>
+          <w:sz w:val="18"/>
+          <w:szCs w:val="18"/>
+        </w:rPr>
+      </w:pPr>
+      <w:r>
+        <w:rPr>
+          <w:sz w:val="18"/>
+          <w:szCs w:val="18"/>
+        </w:rPr>
+      </w:r>
+    </w:p>
+    <w:p>
+      <w:pPr>
+        <w:pStyle w:val="LOnormal"/>
+        <w:jc w:val="center"/>
+        <w:rPr>
+          <w:sz w:val="18"/>
+          <w:szCs w:val="18"/>
+        </w:rPr>
+      </w:pPr>
+      <w:r>
+        <w:rPr>
+          <w:sz w:val="18"/>
+          <w:szCs w:val="18"/>
+        </w:rPr>
+      </w:r>
+    </w:p>
+    <w:p>
+      <w:pPr>
+        <w:pStyle w:val="LOnormal"/>
+        <w:jc w:val="center"/>
+        <w:rPr>
+          <w:sz w:val="18"/>
+          <w:szCs w:val="18"/>
+        </w:rPr>
+      </w:pPr>
+      <w:r>
+        <w:rPr>
+          <w:sz w:val="18"/>
+          <w:szCs w:val="18"/>
+        </w:rPr>
+      </w:r>
+    </w:p>
+    <w:p>
+      <w:pPr>
+        <w:pStyle w:val="LOnormal"/>
+        <w:jc w:val="center"/>
+        <w:rPr>
+          <w:sz w:val="18"/>
+          <w:szCs w:val="18"/>
+        </w:rPr>
+      </w:pPr>
+      <w:r>
+        <w:rPr>
+          <w:sz w:val="18"/>
+          <w:szCs w:val="18"/>
+        </w:rPr>
+      </w:r>
+    </w:p>
+    <w:p>
+      <w:pPr>
+        <w:pStyle w:val="LOnormal"/>
+        <w:jc w:val="center"/>
+        <w:rPr>
+          <w:sz w:val="18"/>
+          <w:szCs w:val="18"/>
+        </w:rPr>
+      </w:pPr>
+      <w:r>
+        <w:rPr>
+          <w:sz w:val="18"/>
+          <w:szCs w:val="18"/>
+        </w:rPr>
+      </w:r>
+    </w:p>
+    <w:p>
+      <w:pPr>
+        <w:pStyle w:val="LOnormal"/>
+        <w:jc w:val="center"/>
+        <w:rPr>
+          <w:sz w:val="18"/>
+          <w:szCs w:val="18"/>
+        </w:rPr>
+      </w:pPr>
+      <w:r>
+        <w:rPr>
+          <w:sz w:val="18"/>
+          <w:szCs w:val="18"/>
+        </w:rPr>
+      </w:r>
+    </w:p>
+    <w:p>
+      <w:pPr>
+        <w:pStyle w:val="LOnormal"/>
+        <w:jc w:val="center"/>
+        <w:rPr>
+          <w:sz w:val="18"/>
+          <w:szCs w:val="18"/>
+        </w:rPr>
+      </w:pPr>
+      <w:r>
+        <w:rPr>
+          <w:sz w:val="18"/>
+          <w:szCs w:val="18"/>
+        </w:rPr>
+        <w:t>Figure 5: This is what the acoustic streaming looks like in our experiment. The plot shows many tracks of nanoparticles that only should be affected by acoustic streaming.</w:t>
+        <w:tab/>
+      </w:r>
+    </w:p>
+    <w:p>
+      <w:pPr>
+        <w:pStyle w:val="LOnormal"/>
+        <w:jc w:val="center"/>
+        <w:rPr>
+          <w:sz w:val="18"/>
+          <w:szCs w:val="18"/>
+        </w:rPr>
+      </w:pPr>
+      <w:r>
+        <w:rPr/>
       </w:r>
     </w:p>
     <w:p>
@@ -607,7 +901,15 @@
       <w:bookmarkEnd w:id="1"/>
       <w:r>
         <w:rPr/>
-        <w:t>Steps to take to start labeling things</w:t>
+        <w:t>Steps to ta</w:t>
+      </w:r>
+      <w:r>
+        <w:rPr/>
+        <w:t>k</w:t>
+      </w:r>
+      <w:r>
+        <w:rPr/>
+        <w:t>e to start labeling things</w:t>
       </w:r>
     </w:p>
     <w:p>
@@ -836,7 +1138,7 @@
         <mc:AlternateContent>
           <mc:Choice Requires="wps">
             <w:drawing>
-              <wp:anchor behindDoc="0" distT="0" distB="0" distL="0" distR="0" simplePos="0" locked="0" layoutInCell="1" allowOverlap="1" relativeHeight="9">
+              <wp:anchor behindDoc="0" distT="0" distB="0" distL="0" distR="0" simplePos="0" locked="0" layoutInCell="1" allowOverlap="1" relativeHeight="2">
                 <wp:simplePos x="0" y="0"/>
                 <wp:positionH relativeFrom="column">
                   <wp:posOffset>4124325</wp:posOffset>
@@ -844,18 +1146,18 @@
                 <wp:positionV relativeFrom="paragraph">
                   <wp:posOffset>116205</wp:posOffset>
                 </wp:positionV>
-                <wp:extent cx="1877060" cy="1057910"/>
+                <wp:extent cx="1878965" cy="583565"/>
                 <wp:effectExtent l="0" t="0" r="0" b="0"/>
                 <wp:wrapNone/>
-                <wp:docPr id="8" name="Shape1"/>
+                <wp:docPr id="9" name="Shape1"/>
                 <a:graphic xmlns:a="http://schemas.openxmlformats.org/drawingml/2006/main">
                   <a:graphicData uri="http://schemas.microsoft.com/office/word/2010/wordprocessingShape">
                     <wps:wsp>
-                      <wps:cNvSpPr txBox="1"/>
+                      <wps:cNvSpPr/>
                       <wps:spPr>
                         <a:xfrm>
                           <a:off x="0" y="0"/>
-                          <a:ext cx="1876320" cy="1057320"/>
+                          <a:ext cx="1878480" cy="582840"/>
                         </a:xfrm>
                         <a:prstGeom prst="rect">
                           <a:avLst/>
@@ -865,28 +1167,38 @@
                           <a:noFill/>
                         </a:ln>
                       </wps:spPr>
+                      <wps:style>
+                        <a:lnRef idx="0"/>
+                        <a:fillRef idx="0"/>
+                        <a:effectRef idx="0"/>
+                        <a:fontRef idx="minor"/>
+                      </wps:style>
                       <wps:txbx>
                         <w:txbxContent>
                           <w:p>
                             <w:pPr>
-                              <w:overflowPunct w:val="false"/>
+                              <w:pStyle w:val="FrameContents"/>
+                              <w:overflowPunct w:val="true"/>
                               <w:spacing w:lineRule="auto" w:line="240"/>
                               <w:ind w:left="0" w:right="0" w:hanging="0"/>
-                              <w:rPr/>
+                              <w:rPr>
+                                <w:color w:val="000000"/>
+                              </w:rPr>
                             </w:pPr>
                             <w:r>
                               <w:rPr>
+                                <w:i/>
+                                <w:iCs/>
+                                <w:color w:val="000000"/>
                                 <w:sz w:val="20"/>
                                 <w:szCs w:val="20"/>
-                                <w:i/>
-                                <w:iCs/>
                               </w:rPr>
                               <w:t>If the key binds don’t work: Press an empty area in the program (this seems to be a MATLAB bug)</w:t>
                             </w:r>
                           </w:p>
                         </w:txbxContent>
                       </wps:txbx>
-                      <wps:bodyPr wrap="square" lIns="0" rIns="0" tIns="0" bIns="0">
+                      <wps:bodyPr lIns="0" rIns="0" tIns="0" bIns="0">
                         <a:spAutoFit/>
                       </wps:bodyPr>
                     </wps:wsp>
@@ -897,36 +1209,36 @@
           </mc:Choice>
           <mc:Fallback>
             <w:pict>
-              <v:shapetype id="_x0000_t202" coordsize="21600,21600" o:spt="202" path="m,l,21600l21600,21600l21600,xe">
-                <v:stroke joinstyle="miter"/>
-                <v:path gradientshapeok="t" o:connecttype="rect"/>
-              </v:shapetype>
-              <v:shape id="shape_0" ID="Shape1" stroked="f" style="position:absolute;margin-left:324.75pt;margin-top:9.15pt;width:147.7pt;height:83.2pt" type="shapetype_202">
+              <v:rect id="shape_0" ID="Shape1" stroked="f" style="position:absolute;margin-left:324.75pt;margin-top:9.15pt;width:147.85pt;height:45.85pt">
+                <w10:wrap type="square"/>
+                <v:fill o:detectmouseclick="t" on="false"/>
+                <v:stroke color="#3465a4" joinstyle="round" endcap="flat"/>
                 <v:textbox>
                   <w:txbxContent>
                     <w:p>
                       <w:pPr>
-                        <w:overflowPunct w:val="false"/>
+                        <w:pStyle w:val="FrameContents"/>
+                        <w:overflowPunct w:val="true"/>
                         <w:spacing w:lineRule="auto" w:line="240"/>
                         <w:ind w:left="0" w:right="0" w:hanging="0"/>
-                        <w:rPr/>
+                        <w:rPr>
+                          <w:color w:val="000000"/>
+                        </w:rPr>
                       </w:pPr>
                       <w:r>
                         <w:rPr>
+                          <w:i/>
+                          <w:iCs/>
+                          <w:color w:val="000000"/>
                           <w:sz w:val="20"/>
                           <w:szCs w:val="20"/>
-                          <w:i/>
-                          <w:iCs/>
                         </w:rPr>
                         <w:t>If the key binds don’t work: Press an empty area in the program (this seems to be a MATLAB bug)</w:t>
                       </w:r>
                     </w:p>
                   </w:txbxContent>
                 </v:textbox>
-                <w10:wrap type="square"/>
-                <v:fill o:detectmouseclick="t" on="false"/>
-                <v:stroke color="black" joinstyle="round" endcap="flat"/>
-              </v:shape>
+              </v:rect>
             </w:pict>
           </mc:Fallback>
         </mc:AlternateContent>
@@ -1538,6 +1850,13 @@
       <w:sz w:val="30"/>
       <w:szCs w:val="30"/>
     </w:rPr>
+  </w:style>
+  <w:style w:type="paragraph" w:styleId="FrameContents">
+    <w:name w:val="Frame Contents"/>
+    <w:basedOn w:val="Normal"/>
+    <w:qFormat/>
+    <w:pPr/>
+    <w:rPr/>
   </w:style>
   <w:style w:type="table" w:default="1" w:styleId="TableNormal">
     <w:name w:val="Table Normal"/>

</xml_diff>

<commit_message>
Added 1 µm particles streaming image
</commit_message>
<xml_diff>
--- a/Guide_Read me first.docx
+++ b/Guide_Read me first.docx
@@ -594,7 +594,7 @@
           <w:sz w:val="18"/>
           <w:szCs w:val="18"/>
         </w:rPr>
-        <w:t xml:space="preserve">Figure 4: This is what the acoustic streaming lines should look like theoretically. </w:t>
+        <w:t>Figure 4: This is what the acoustic streaming lines should look like theoretically. Also, see figure 5.</w:t>
       </w:r>
     </w:p>
     <w:p>
@@ -836,7 +836,7 @@
         <mc:AlternateContent>
           <mc:Choice Requires="wps">
             <w:drawing>
-              <wp:anchor behindDoc="0" distT="0" distB="0" distL="0" distR="0" simplePos="0" locked="0" layoutInCell="1" allowOverlap="1" relativeHeight="9">
+              <wp:anchor behindDoc="0" distT="0" distB="0" distL="0" distR="0" simplePos="0" locked="0" layoutInCell="1" allowOverlap="1" relativeHeight="2">
                 <wp:simplePos x="0" y="0"/>
                 <wp:positionH relativeFrom="column">
                   <wp:posOffset>4124325</wp:posOffset>
@@ -844,18 +844,18 @@
                 <wp:positionV relativeFrom="paragraph">
                   <wp:posOffset>116205</wp:posOffset>
                 </wp:positionV>
-                <wp:extent cx="1877060" cy="1057910"/>
+                <wp:extent cx="1878330" cy="583565"/>
                 <wp:effectExtent l="0" t="0" r="0" b="0"/>
                 <wp:wrapNone/>
                 <wp:docPr id="8" name="Shape1"/>
                 <a:graphic xmlns:a="http://schemas.openxmlformats.org/drawingml/2006/main">
                   <a:graphicData uri="http://schemas.microsoft.com/office/word/2010/wordprocessingShape">
                     <wps:wsp>
-                      <wps:cNvSpPr txBox="1"/>
+                      <wps:cNvSpPr/>
                       <wps:spPr>
                         <a:xfrm>
                           <a:off x="0" y="0"/>
-                          <a:ext cx="1876320" cy="1057320"/>
+                          <a:ext cx="1877760" cy="582840"/>
                         </a:xfrm>
                         <a:prstGeom prst="rect">
                           <a:avLst/>
@@ -865,28 +865,38 @@
                           <a:noFill/>
                         </a:ln>
                       </wps:spPr>
+                      <wps:style>
+                        <a:lnRef idx="0"/>
+                        <a:fillRef idx="0"/>
+                        <a:effectRef idx="0"/>
+                        <a:fontRef idx="minor"/>
+                      </wps:style>
                       <wps:txbx>
                         <w:txbxContent>
                           <w:p>
                             <w:pPr>
+                              <w:pStyle w:val="FrameContents"/>
                               <w:overflowPunct w:val="false"/>
                               <w:spacing w:lineRule="auto" w:line="240"/>
                               <w:ind w:left="0" w:right="0" w:hanging="0"/>
-                              <w:rPr/>
+                              <w:rPr>
+                                <w:color w:val="000000"/>
+                              </w:rPr>
                             </w:pPr>
                             <w:r>
                               <w:rPr>
+                                <w:i/>
+                                <w:iCs/>
+                                <w:color w:val="000000"/>
                                 <w:sz w:val="20"/>
                                 <w:szCs w:val="20"/>
-                                <w:i/>
-                                <w:iCs/>
                               </w:rPr>
                               <w:t>If the key binds don’t work: Press an empty area in the program (this seems to be a MATLAB bug)</w:t>
                             </w:r>
                           </w:p>
                         </w:txbxContent>
                       </wps:txbx>
-                      <wps:bodyPr wrap="square" lIns="0" rIns="0" tIns="0" bIns="0">
+                      <wps:bodyPr lIns="0" rIns="0" tIns="0" bIns="0">
                         <a:spAutoFit/>
                       </wps:bodyPr>
                     </wps:wsp>
@@ -897,36 +907,36 @@
           </mc:Choice>
           <mc:Fallback>
             <w:pict>
-              <v:shapetype id="_x0000_t202" coordsize="21600,21600" o:spt="202" path="m,l,21600l21600,21600l21600,xe">
-                <v:stroke joinstyle="miter"/>
-                <v:path gradientshapeok="t" o:connecttype="rect"/>
-              </v:shapetype>
-              <v:shape id="shape_0" ID="Shape1" stroked="f" style="position:absolute;margin-left:324.75pt;margin-top:9.15pt;width:147.7pt;height:83.2pt" type="shapetype_202">
+              <v:rect id="shape_0" ID="Shape1" stroked="f" style="position:absolute;margin-left:324.75pt;margin-top:9.15pt;width:147.8pt;height:45.85pt">
+                <w10:wrap type="square"/>
+                <v:fill o:detectmouseclick="t" on="false"/>
+                <v:stroke color="#3465a4" joinstyle="round" endcap="flat"/>
                 <v:textbox>
                   <w:txbxContent>
                     <w:p>
                       <w:pPr>
+                        <w:pStyle w:val="FrameContents"/>
                         <w:overflowPunct w:val="false"/>
                         <w:spacing w:lineRule="auto" w:line="240"/>
                         <w:ind w:left="0" w:right="0" w:hanging="0"/>
-                        <w:rPr/>
+                        <w:rPr>
+                          <w:color w:val="000000"/>
+                        </w:rPr>
                       </w:pPr>
                       <w:r>
                         <w:rPr>
+                          <w:i/>
+                          <w:iCs/>
+                          <w:color w:val="000000"/>
                           <w:sz w:val="20"/>
                           <w:szCs w:val="20"/>
-                          <w:i/>
-                          <w:iCs/>
                         </w:rPr>
                         <w:t>If the key binds don’t work: Press an empty area in the program (this seems to be a MATLAB bug)</w:t>
                       </w:r>
                     </w:p>
                   </w:txbxContent>
                 </v:textbox>
-                <w10:wrap type="square"/>
-                <v:fill o:detectmouseclick="t" on="false"/>
-                <v:stroke color="black" joinstyle="round" endcap="flat"/>
-              </v:shape>
+              </v:rect>
             </w:pict>
           </mc:Fallback>
         </mc:AlternateContent>
@@ -1015,6 +1025,321 @@
         <w:t xml:space="preserve">Unsure </w:t>
         <w:tab/>
         <w:t>= u</w:t>
+      </w:r>
+    </w:p>
+    <w:p>
+      <w:pPr>
+        <w:pStyle w:val="LOnormal"/>
+        <w:ind w:hanging="0"/>
+        <w:rPr/>
+      </w:pPr>
+      <w:r>
+        <w:rPr/>
+        <w:drawing>
+          <wp:anchor behindDoc="0" distT="0" distB="0" distL="0" distR="0" simplePos="0" locked="0" layoutInCell="1" allowOverlap="1" relativeHeight="3">
+            <wp:simplePos x="0" y="0"/>
+            <wp:positionH relativeFrom="column">
+              <wp:posOffset>1014095</wp:posOffset>
+            </wp:positionH>
+            <wp:positionV relativeFrom="paragraph">
+              <wp:posOffset>114300</wp:posOffset>
+            </wp:positionV>
+            <wp:extent cx="3915410" cy="3909695"/>
+            <wp:effectExtent l="0" t="0" r="0" b="0"/>
+            <wp:wrapSquare wrapText="largest"/>
+            <wp:docPr id="10" name="Image1" descr=""/>
+            <wp:cNvGraphicFramePr>
+              <a:graphicFrameLocks xmlns:a="http://schemas.openxmlformats.org/drawingml/2006/main" noChangeAspect="1"/>
+            </wp:cNvGraphicFramePr>
+            <a:graphic xmlns:a="http://schemas.openxmlformats.org/drawingml/2006/main">
+              <a:graphicData uri="http://schemas.openxmlformats.org/drawingml/2006/picture">
+                <pic:pic xmlns:pic="http://schemas.openxmlformats.org/drawingml/2006/picture">
+                  <pic:nvPicPr>
+                    <pic:cNvPr id="10" name="Image1" descr=""/>
+                    <pic:cNvPicPr>
+                      <a:picLocks noChangeAspect="1" noChangeArrowheads="1"/>
+                    </pic:cNvPicPr>
+                  </pic:nvPicPr>
+                  <pic:blipFill>
+                    <a:blip r:embed="rId9"/>
+                    <a:stretch>
+                      <a:fillRect/>
+                    </a:stretch>
+                  </pic:blipFill>
+                  <pic:spPr bwMode="auto">
+                    <a:xfrm>
+                      <a:off x="0" y="0"/>
+                      <a:ext cx="3915410" cy="3909695"/>
+                    </a:xfrm>
+                    <a:prstGeom prst="rect">
+                      <a:avLst/>
+                    </a:prstGeom>
+                  </pic:spPr>
+                </pic:pic>
+              </a:graphicData>
+            </a:graphic>
+          </wp:anchor>
+        </w:drawing>
+      </w:r>
+    </w:p>
+    <w:p>
+      <w:pPr>
+        <w:pStyle w:val="LOnormal"/>
+        <w:ind w:hanging="0"/>
+        <w:rPr/>
+      </w:pPr>
+      <w:r>
+        <w:rPr/>
+      </w:r>
+    </w:p>
+    <w:p>
+      <w:pPr>
+        <w:pStyle w:val="LOnormal"/>
+        <w:ind w:hanging="0"/>
+        <w:rPr/>
+      </w:pPr>
+      <w:r>
+        <w:rPr/>
+      </w:r>
+    </w:p>
+    <w:p>
+      <w:pPr>
+        <w:pStyle w:val="LOnormal"/>
+        <w:ind w:hanging="0"/>
+        <w:rPr/>
+      </w:pPr>
+      <w:r>
+        <w:rPr/>
+      </w:r>
+    </w:p>
+    <w:p>
+      <w:pPr>
+        <w:pStyle w:val="LOnormal"/>
+        <w:ind w:hanging="0"/>
+        <w:rPr/>
+      </w:pPr>
+      <w:r>
+        <w:rPr/>
+      </w:r>
+    </w:p>
+    <w:p>
+      <w:pPr>
+        <w:pStyle w:val="LOnormal"/>
+        <w:ind w:hanging="0"/>
+        <w:rPr/>
+      </w:pPr>
+      <w:r>
+        <w:rPr/>
+      </w:r>
+    </w:p>
+    <w:p>
+      <w:pPr>
+        <w:pStyle w:val="LOnormal"/>
+        <w:ind w:hanging="0"/>
+        <w:rPr/>
+      </w:pPr>
+      <w:r>
+        <w:rPr/>
+      </w:r>
+    </w:p>
+    <w:p>
+      <w:pPr>
+        <w:pStyle w:val="LOnormal"/>
+        <w:ind w:hanging="0"/>
+        <w:rPr/>
+      </w:pPr>
+      <w:r>
+        <w:rPr/>
+      </w:r>
+    </w:p>
+    <w:p>
+      <w:pPr>
+        <w:pStyle w:val="LOnormal"/>
+        <w:ind w:hanging="0"/>
+        <w:rPr/>
+      </w:pPr>
+      <w:r>
+        <w:rPr/>
+      </w:r>
+    </w:p>
+    <w:p>
+      <w:pPr>
+        <w:pStyle w:val="LOnormal"/>
+        <w:ind w:hanging="0"/>
+        <w:rPr/>
+      </w:pPr>
+      <w:r>
+        <w:rPr/>
+      </w:r>
+    </w:p>
+    <w:p>
+      <w:pPr>
+        <w:pStyle w:val="LOnormal"/>
+        <w:ind w:hanging="0"/>
+        <w:rPr/>
+      </w:pPr>
+      <w:r>
+        <w:rPr/>
+      </w:r>
+    </w:p>
+    <w:p>
+      <w:pPr>
+        <w:pStyle w:val="LOnormal"/>
+        <w:ind w:hanging="0"/>
+        <w:rPr/>
+      </w:pPr>
+      <w:r>
+        <w:rPr/>
+      </w:r>
+    </w:p>
+    <w:p>
+      <w:pPr>
+        <w:pStyle w:val="LOnormal"/>
+        <w:ind w:hanging="0"/>
+        <w:rPr/>
+      </w:pPr>
+      <w:r>
+        <w:rPr/>
+      </w:r>
+    </w:p>
+    <w:p>
+      <w:pPr>
+        <w:pStyle w:val="LOnormal"/>
+        <w:ind w:hanging="0"/>
+        <w:rPr/>
+      </w:pPr>
+      <w:r>
+        <w:rPr/>
+      </w:r>
+    </w:p>
+    <w:p>
+      <w:pPr>
+        <w:pStyle w:val="LOnormal"/>
+        <w:ind w:hanging="0"/>
+        <w:rPr/>
+      </w:pPr>
+      <w:r>
+        <w:rPr/>
+      </w:r>
+    </w:p>
+    <w:p>
+      <w:pPr>
+        <w:pStyle w:val="LOnormal"/>
+        <w:ind w:hanging="0"/>
+        <w:rPr/>
+      </w:pPr>
+      <w:r>
+        <w:rPr/>
+      </w:r>
+    </w:p>
+    <w:p>
+      <w:pPr>
+        <w:pStyle w:val="LOnormal"/>
+        <w:ind w:hanging="0"/>
+        <w:rPr/>
+      </w:pPr>
+      <w:r>
+        <w:rPr/>
+      </w:r>
+    </w:p>
+    <w:p>
+      <w:pPr>
+        <w:pStyle w:val="LOnormal"/>
+        <w:ind w:hanging="0"/>
+        <w:rPr/>
+      </w:pPr>
+      <w:r>
+        <w:rPr/>
+      </w:r>
+    </w:p>
+    <w:p>
+      <w:pPr>
+        <w:pStyle w:val="LOnormal"/>
+        <w:ind w:hanging="0"/>
+        <w:rPr/>
+      </w:pPr>
+      <w:r>
+        <w:rPr/>
+      </w:r>
+    </w:p>
+    <w:p>
+      <w:pPr>
+        <w:pStyle w:val="LOnormal"/>
+        <w:ind w:hanging="0"/>
+        <w:rPr/>
+      </w:pPr>
+      <w:r>
+        <w:rPr/>
+      </w:r>
+    </w:p>
+    <w:p>
+      <w:pPr>
+        <w:pStyle w:val="LOnormal"/>
+        <w:ind w:hanging="0"/>
+        <w:rPr/>
+      </w:pPr>
+      <w:r>
+        <w:rPr/>
+      </w:r>
+    </w:p>
+    <w:p>
+      <w:pPr>
+        <w:pStyle w:val="LOnormal"/>
+        <w:ind w:hanging="0"/>
+        <w:rPr/>
+      </w:pPr>
+      <w:r>
+        <w:rPr/>
+      </w:r>
+    </w:p>
+    <w:p>
+      <w:pPr>
+        <w:pStyle w:val="LOnormal"/>
+        <w:ind w:hanging="0"/>
+        <w:rPr/>
+      </w:pPr>
+      <w:r>
+        <w:rPr/>
+      </w:r>
+    </w:p>
+    <w:p>
+      <w:pPr>
+        <w:pStyle w:val="LOnormal"/>
+        <w:ind w:hanging="0"/>
+        <w:jc w:val="center"/>
+        <w:rPr>
+          <w:sz w:val="18"/>
+          <w:szCs w:val="18"/>
+        </w:rPr>
+      </w:pPr>
+      <w:r>
+        <w:rPr>
+          <w:sz w:val="18"/>
+          <w:szCs w:val="18"/>
+        </w:rPr>
+        <w:t xml:space="preserve">Figure 5: </w:t>
+      </w:r>
+      <w:r>
+        <w:rPr>
+          <w:rFonts w:eastAsia="Arial" w:cs="Arial"/>
+          <w:color w:val="auto"/>
+          <w:kern w:val="0"/>
+          <w:sz w:val="18"/>
+          <w:szCs w:val="18"/>
+          <w:lang w:val="en" w:eastAsia="zh-CN" w:bidi="hi-IN"/>
+        </w:rPr>
+        <w:t xml:space="preserve">Experimental acoustic streaming. These are plots of 1 µm particles. They should only follow the acoustic streaming. This data was collected using the same setup as the one we will label. </w:t>
+      </w:r>
+      <w:r>
+        <w:rPr>
+          <w:rFonts w:eastAsia="Arial" w:cs="Arial"/>
+          <w:color w:val="auto"/>
+          <w:kern w:val="0"/>
+          <w:sz w:val="18"/>
+          <w:szCs w:val="18"/>
+          <w:lang w:val="en" w:eastAsia="zh-CN" w:bidi="hi-IN"/>
+        </w:rPr>
+        <w:t xml:space="preserve">A good thing to have open while labeling. </w:t>
       </w:r>
     </w:p>
     <w:sectPr>
@@ -1538,6 +1863,13 @@
       <w:sz w:val="30"/>
       <w:szCs w:val="30"/>
     </w:rPr>
+  </w:style>
+  <w:style w:type="paragraph" w:styleId="FrameContents">
+    <w:name w:val="Frame Contents"/>
+    <w:basedOn w:val="Normal"/>
+    <w:qFormat/>
+    <w:pPr/>
+    <w:rPr/>
   </w:style>
   <w:style w:type="table" w:default="1" w:styleId="TableNormal">
     <w:name w:val="Table Normal"/>

</xml_diff>